<commit_message>
finished the pcb layout
</commit_message>
<xml_diff>
--- a/spectrum-analyzer/CAN BUS Noise Characterization Q&A.docx
+++ b/spectrum-analyzer/CAN BUS Noise Characterization Q&A.docx
@@ -410,14 +410,27 @@
       <w:r>
         <w:t xml:space="preserve">Figure </w:t>
       </w:r>
-      <w:fldSimple w:instr=" SEQ Figure \* ARABIC ">
-        <w:r>
-          <w:rPr>
-            <w:noProof/>
-          </w:rPr>
-          <w:t>1</w:t>
-        </w:r>
-      </w:fldSimple>
+      <w:r>
+        <w:fldChar w:fldCharType="begin"/>
+      </w:r>
+      <w:r>
+        <w:instrText xml:space="preserve"> SEQ Figure \* ARABIC </w:instrText>
+      </w:r>
+      <w:r>
+        <w:fldChar w:fldCharType="separate"/>
+      </w:r>
+      <w:r>
+        <w:rPr>
+          <w:noProof/>
+        </w:rPr>
+        <w:t>1</w:t>
+      </w:r>
+      <w:r>
+        <w:rPr>
+          <w:noProof/>
+        </w:rPr>
+        <w:fldChar w:fldCharType="end"/>
+      </w:r>
       <w:r>
         <w:t xml:space="preserve"> </w:t>
       </w:r>
@@ -736,14 +749,27 @@
       <w:r>
         <w:t xml:space="preserve">Figure </w:t>
       </w:r>
-      <w:fldSimple w:instr=" SEQ Figure \* ARABIC ">
-        <w:r>
-          <w:rPr>
-            <w:noProof/>
-          </w:rPr>
-          <w:t>2</w:t>
-        </w:r>
-      </w:fldSimple>
+      <w:r>
+        <w:fldChar w:fldCharType="begin"/>
+      </w:r>
+      <w:r>
+        <w:instrText xml:space="preserve"> SEQ Figure \* ARABIC </w:instrText>
+      </w:r>
+      <w:r>
+        <w:fldChar w:fldCharType="separate"/>
+      </w:r>
+      <w:r>
+        <w:rPr>
+          <w:noProof/>
+        </w:rPr>
+        <w:t>2</w:t>
+      </w:r>
+      <w:r>
+        <w:rPr>
+          <w:noProof/>
+        </w:rPr>
+        <w:fldChar w:fldCharType="end"/>
+      </w:r>
       <w:r>
         <w:t xml:space="preserve"> ESD based on </w:t>
       </w:r>
@@ -847,14 +873,27 @@
       <w:r>
         <w:t xml:space="preserve">Figure </w:t>
       </w:r>
-      <w:fldSimple w:instr=" SEQ Figure \* ARABIC ">
-        <w:r>
-          <w:rPr>
-            <w:noProof/>
-          </w:rPr>
-          <w:t>3</w:t>
-        </w:r>
-      </w:fldSimple>
+      <w:r>
+        <w:fldChar w:fldCharType="begin"/>
+      </w:r>
+      <w:r>
+        <w:instrText xml:space="preserve"> SEQ Figure \* ARABIC </w:instrText>
+      </w:r>
+      <w:r>
+        <w:fldChar w:fldCharType="separate"/>
+      </w:r>
+      <w:r>
+        <w:rPr>
+          <w:noProof/>
+        </w:rPr>
+        <w:t>3</w:t>
+      </w:r>
+      <w:r>
+        <w:rPr>
+          <w:noProof/>
+        </w:rPr>
+        <w:fldChar w:fldCharType="end"/>
+      </w:r>
       <w:r>
         <w:t xml:space="preserve"> IEC 61000-4-2 current wave characteristics</w:t>
       </w:r>
@@ -1095,7 +1134,27 @@
           <w:lang w:val="en-US"/>
         </w:rPr>
         <w:lastRenderedPageBreak/>
-        <w:t>Design One: LIS</w:t>
+        <w:t xml:space="preserve">Design </w:t>
+      </w:r>
+      <w:r>
+        <w:rPr>
+          <w:b/>
+          <w:bCs/>
+          <w:sz w:val="40"/>
+          <w:szCs w:val="40"/>
+          <w:lang w:val="en-US"/>
+        </w:rPr>
+        <w:t>Two</w:t>
+      </w:r>
+      <w:r>
+        <w:rPr>
+          <w:b/>
+          <w:bCs/>
+          <w:sz w:val="40"/>
+          <w:szCs w:val="40"/>
+          <w:lang w:val="en-US"/>
+        </w:rPr>
+        <w:t>: LIS</w:t>
       </w:r>
       <w:r>
         <w:rPr>
@@ -1788,6 +1847,53 @@
     </w:p>
     <w:p>
       <w:pPr>
+        <w:rPr>
+          <w:lang w:val="en-US"/>
+        </w:rPr>
+      </w:pPr>
+      <w:r>
+        <w:rPr>
+          <w:b/>
+          <w:bCs/>
+          <w:sz w:val="40"/>
+          <w:szCs w:val="40"/>
+          <w:lang w:val="en-US"/>
+        </w:rPr>
+        <w:t>Design T</w:t>
+      </w:r>
+      <w:r>
+        <w:rPr>
+          <w:b/>
+          <w:bCs/>
+          <w:sz w:val="40"/>
+          <w:szCs w:val="40"/>
+          <w:lang w:val="en-US"/>
+        </w:rPr>
+        <w:t>hree</w:t>
+      </w:r>
+      <w:r>
+        <w:rPr>
+          <w:b/>
+          <w:bCs/>
+          <w:sz w:val="40"/>
+          <w:szCs w:val="40"/>
+          <w:lang w:val="en-US"/>
+        </w:rPr>
+        <w:t xml:space="preserve">: </w:t>
+      </w:r>
+      <w:r>
+        <w:rPr>
+          <w:b/>
+          <w:bCs/>
+          <w:sz w:val="40"/>
+          <w:szCs w:val="40"/>
+          <w:lang w:val="en-US"/>
+        </w:rPr>
+        <w:t>Current Monitor</w:t>
+      </w:r>
+    </w:p>
+    <w:p>
+      <w:pPr>
         <w:pStyle w:val="Heading1"/>
         <w:rPr>
           <w:b/>
@@ -1798,6 +1904,47 @@
           <w:lang w:val="en-US"/>
         </w:rPr>
       </w:pPr>
+      <w:r>
+        <w:rPr>
+          <w:noProof/>
+        </w:rPr>
+        <w:lastRenderedPageBreak/>
+        <w:drawing>
+          <wp:inline distT="0" distB="0" distL="0" distR="0" wp14:anchorId="7DFFBDFD" wp14:editId="3F2A5067">
+            <wp:extent cx="5943600" cy="4138930"/>
+            <wp:effectExtent l="0" t="0" r="0" b="0"/>
+            <wp:docPr id="3" name="Picture 3" descr="Diagram, schematic&#10;&#10;Description automatically generated"/>
+            <wp:cNvGraphicFramePr>
+              <a:graphicFrameLocks xmlns:a="http://schemas.openxmlformats.org/drawingml/2006/main" noChangeAspect="1"/>
+            </wp:cNvGraphicFramePr>
+            <a:graphic xmlns:a="http://schemas.openxmlformats.org/drawingml/2006/main">
+              <a:graphicData uri="http://schemas.openxmlformats.org/drawingml/2006/picture">
+                <pic:pic xmlns:pic="http://schemas.openxmlformats.org/drawingml/2006/picture">
+                  <pic:nvPicPr>
+                    <pic:cNvPr id="3" name="Picture 3" descr="Diagram, schematic&#10;&#10;Description automatically generated"/>
+                    <pic:cNvPicPr/>
+                  </pic:nvPicPr>
+                  <pic:blipFill>
+                    <a:blip r:embed="rId27"/>
+                    <a:stretch>
+                      <a:fillRect/>
+                    </a:stretch>
+                  </pic:blipFill>
+                  <pic:spPr>
+                    <a:xfrm>
+                      <a:off x="0" y="0"/>
+                      <a:ext cx="5943600" cy="4138930"/>
+                    </a:xfrm>
+                    <a:prstGeom prst="rect">
+                      <a:avLst/>
+                    </a:prstGeom>
+                  </pic:spPr>
+                </pic:pic>
+              </a:graphicData>
+            </a:graphic>
+          </wp:inline>
+        </w:drawing>
+      </w:r>
     </w:p>
     <w:p>
       <w:pPr>
@@ -1867,7 +2014,7 @@
         </w:rPr>
         <w:t xml:space="preserve">Common mode current is current that moves in the same direction in lines input and output. </w:t>
       </w:r>
-      <w:hyperlink r:id="rId27" w:history="1">
+      <w:hyperlink r:id="rId28" w:history="1">
         <w:r>
           <w:rPr>
             <w:rStyle w:val="Hyperlink"/>
@@ -1887,7 +2034,7 @@
       <w:r>
         <w:t xml:space="preserve">The amount of noise present on the power line can be surprising at any given time. The source of this noise is from the electrical distribution system external to the building and from the one within the building. It is the result of the power line’s dynamic nature due to the ever-changing loads. </w:t>
       </w:r>
-      <w:hyperlink r:id="rId28" w:anchor=":~:text=Common%20mode%20noise%20is%20often,with%20respect%20to%20analog%20ground.&amp;text=The%20biggest%20source%20of%20common,between%20two%20physically%20remote%20grounds." w:history="1">
+      <w:hyperlink r:id="rId29" w:anchor=":~:text=Common%20mode%20noise%20is%20often,with%20respect%20to%20analog%20ground.&amp;text=The%20biggest%20source%20of%20common,between%20two%20physically%20remote%20grounds." w:history="1">
         <w:r>
           <w:rPr>
             <w:rStyle w:val="Hyperlink"/>
@@ -1931,7 +2078,7 @@
                     <pic:cNvPicPr/>
                   </pic:nvPicPr>
                   <pic:blipFill>
-                    <a:blip r:embed="rId29"/>
+                    <a:blip r:embed="rId30"/>
                     <a:stretch>
                       <a:fillRect/>
                     </a:stretch>
@@ -2006,7 +2153,7 @@
         </w:rPr>
         <w:t xml:space="preserve">: </w:t>
       </w:r>
-      <w:hyperlink r:id="rId30" w:anchor=":~:text=Common%20mode%20noise%20is%20often,with%20respect%20to%20analog%20ground.&amp;text=The%20biggest%20source%20of%20common,between%20two%20physically%20remote%20grounds." w:history="1">
+      <w:hyperlink r:id="rId31" w:anchor=":~:text=Common%20mode%20noise%20is%20often,with%20respect%20to%20analog%20ground.&amp;text=The%20biggest%20source%20of%20common,between%20two%20physically%20remote%20grounds." w:history="1">
         <w:r>
           <w:rPr>
             <w:rStyle w:val="Hyperlink"/>
@@ -2060,7 +2207,7 @@
       <w:r>
         <w:t xml:space="preserve"> are different voltage levels at various grounds of supposed ‘ground value’ -</w:t>
       </w:r>
-      <w:hyperlink r:id="rId31" w:history="1">
+      <w:hyperlink r:id="rId32" w:history="1">
         <w:r>
           <w:rPr>
             <w:rStyle w:val="Hyperlink"/>
@@ -2188,7 +2335,7 @@
       <w:r>
         <w:t xml:space="preserve">Common-mode noise impulses tend to be higher in frequency than the associated normal mode noise signal. This is to be expected since the majority of the common-mode signals originate from capacitively coupled normal mode signals </w:t>
       </w:r>
-      <w:hyperlink r:id="rId32" w:anchor=":~:text=Common%20mode%20noise%20is%20often,with%20respect%20to%20analog%20ground.&amp;text=The%20biggest%20source%20of%20common,between%20two%20physically%20remote%20grounds." w:history="1">
+      <w:hyperlink r:id="rId33" w:anchor=":~:text=Common%20mode%20noise%20is%20often,with%20respect%20to%20analog%20ground.&amp;text=The%20biggest%20source%20of%20common,between%20two%20physically%20remote%20grounds." w:history="1">
         <w:r>
           <w:rPr>
             <w:rStyle w:val="Hyperlink"/>
@@ -2253,7 +2400,7 @@
           <w:lang w:val="en-US"/>
         </w:rPr>
       </w:pPr>
-      <w:hyperlink r:id="rId33" w:history="1">
+      <w:hyperlink r:id="rId34" w:history="1">
         <w:r>
           <w:rPr>
             <w:rStyle w:val="Hyperlink"/>
@@ -2301,7 +2448,7 @@
                     <pic:cNvPicPr/>
                   </pic:nvPicPr>
                   <pic:blipFill>
-                    <a:blip r:embed="rId34"/>
+                    <a:blip r:embed="rId35"/>
                     <a:stretch>
                       <a:fillRect/>
                     </a:stretch>

</xml_diff>